<commit_message>
update image for flink-benchmark
</commit_message>
<xml_diff>
--- a/Flink BenchMark.docx
+++ b/Flink BenchMark.docx
@@ -139,17 +139,8 @@
           <w:sz w:val="28"/>
           <w:szCs w:val="28"/>
         </w:rPr>
-        <w:t xml:space="preserve">The microbenchmark suite is built from an </w:t>
-      </w:r>
-      <w:proofErr w:type="gramStart"/>
-      <w:r>
-        <w:rPr>
-          <w:sz w:val="28"/>
-          <w:szCs w:val="28"/>
-        </w:rPr>
-        <w:t>operators</w:t>
-      </w:r>
-      <w:proofErr w:type="gramEnd"/>
+        <w:t>The microbenchmark suite is built from an operators</w:t>
+      </w:r>
       <w:r>
         <w:rPr>
           <w:sz w:val="28"/>
@@ -176,21 +167,7 @@
           <w:sz w:val="28"/>
           <w:szCs w:val="28"/>
         </w:rPr>
-        <w:t>the performance by real world use cases mainly from a</w:t>
-      </w:r>
-      <w:r>
-        <w:rPr>
-          <w:sz w:val="28"/>
-          <w:szCs w:val="28"/>
-        </w:rPr>
-        <w:t xml:space="preserve"> </w:t>
-      </w:r>
-      <w:r>
-        <w:rPr>
-          <w:sz w:val="28"/>
-          <w:szCs w:val="28"/>
-        </w:rPr>
-        <w:t>developers view.</w:t>
+        <w:t>the performance by real world use cases mainly from a developers view.</w:t>
       </w:r>
     </w:p>
     <w:p>
@@ -243,63 +220,7 @@
           <w:sz w:val="28"/>
           <w:szCs w:val="28"/>
         </w:rPr>
-        <w:t>In order to define our microbenchmark suite, we first</w:t>
-      </w:r>
-      <w:r>
-        <w:rPr>
-          <w:sz w:val="28"/>
-          <w:szCs w:val="28"/>
-        </w:rPr>
-        <w:t xml:space="preserve"> </w:t>
-      </w:r>
-      <w:r>
-        <w:rPr>
-          <w:sz w:val="28"/>
-          <w:szCs w:val="28"/>
-        </w:rPr>
-        <w:t>define th</w:t>
-      </w:r>
-      <w:r>
-        <w:rPr>
-          <w:sz w:val="28"/>
-          <w:szCs w:val="28"/>
-        </w:rPr>
-        <w:t xml:space="preserve">e </w:t>
-      </w:r>
-      <w:r>
-        <w:rPr>
-          <w:sz w:val="28"/>
-          <w:szCs w:val="28"/>
-        </w:rPr>
-        <w:t>requirements of this suite. Afterwards, we</w:t>
-      </w:r>
-      <w:r>
-        <w:rPr>
-          <w:sz w:val="28"/>
-          <w:szCs w:val="28"/>
-        </w:rPr>
-        <w:t xml:space="preserve"> </w:t>
-      </w:r>
-      <w:r>
-        <w:rPr>
-          <w:sz w:val="28"/>
-          <w:szCs w:val="28"/>
-        </w:rPr>
-        <w:t>describe the workloads we defined in order to benchmark the performance of Flink clusters and how we</w:t>
-      </w:r>
-      <w:r>
-        <w:rPr>
-          <w:sz w:val="28"/>
-          <w:szCs w:val="28"/>
-        </w:rPr>
-        <w:t xml:space="preserve"> </w:t>
-      </w:r>
-      <w:r>
-        <w:rPr>
-          <w:sz w:val="28"/>
-          <w:szCs w:val="28"/>
-        </w:rPr>
-        <w:t>ensure statistic rigor of the measurements.</w:t>
+        <w:t>In order to define our microbenchmark suite, we first define the requirements of this suite. Afterwards, we describe the workloads we defined in order to benchmark the performance of Flink clusters and how we ensure statistic rigor of the measurements.</w:t>
       </w:r>
     </w:p>
     <w:p>
@@ -341,77 +262,7 @@
           <w:sz w:val="28"/>
           <w:szCs w:val="28"/>
         </w:rPr>
-        <w:t>The microbenchmark suite should be usable by operators in order to check whether a clusters performance</w:t>
-      </w:r>
-      <w:r>
-        <w:rPr>
-          <w:sz w:val="28"/>
-          <w:szCs w:val="28"/>
-        </w:rPr>
-        <w:t xml:space="preserve"> </w:t>
-      </w:r>
-      <w:r>
-        <w:rPr>
-          <w:sz w:val="28"/>
-          <w:szCs w:val="28"/>
-        </w:rPr>
-        <w:t>fits its hardwares performance and whether the performance remains constant over time. We want to detect</w:t>
-      </w:r>
-      <w:r>
-        <w:rPr>
-          <w:sz w:val="28"/>
-          <w:szCs w:val="28"/>
-        </w:rPr>
-        <w:t xml:space="preserve"> </w:t>
-      </w:r>
-      <w:r>
-        <w:rPr>
-          <w:sz w:val="28"/>
-          <w:szCs w:val="28"/>
-        </w:rPr>
-        <w:t>unusual or varying computing, RAM performance. Besides a one-time usage, t</w:t>
-      </w:r>
-      <w:r>
-        <w:rPr>
-          <w:sz w:val="28"/>
-          <w:szCs w:val="28"/>
-        </w:rPr>
-        <w:t xml:space="preserve">he </w:t>
-      </w:r>
-      <w:r>
-        <w:rPr>
-          <w:sz w:val="28"/>
-          <w:szCs w:val="28"/>
-        </w:rPr>
-        <w:t>microbenchmarks should be executable as short benchmarks on</w:t>
-      </w:r>
-      <w:r>
-        <w:rPr>
-          <w:sz w:val="28"/>
-          <w:szCs w:val="28"/>
-        </w:rPr>
-        <w:t xml:space="preserve"> </w:t>
-      </w:r>
-      <w:r>
-        <w:rPr>
-          <w:sz w:val="28"/>
-          <w:szCs w:val="28"/>
-        </w:rPr>
-        <w:t>a regular basis in order to detect anomalies occurring</w:t>
-      </w:r>
-      <w:r>
-        <w:rPr>
-          <w:sz w:val="28"/>
-          <w:szCs w:val="28"/>
-        </w:rPr>
-        <w:t xml:space="preserve"> </w:t>
-      </w:r>
-      <w:r>
-        <w:rPr>
-          <w:sz w:val="28"/>
-          <w:szCs w:val="28"/>
-        </w:rPr>
-        <w:t>due to temporary reasons</w:t>
+        <w:t>The microbenchmark suite should be usable by operators in order to check whether a clusters performance fits its hardwares performance and whether the performance remains constant over time. We want to detect unusual or varying computing, RAM performance. Besides a one-time usage, the microbenchmarks should be executable as short benchmarks on a regular basis in order to detect anomalies occurring due to temporary reasons</w:t>
       </w:r>
       <w:r>
         <w:rPr>
@@ -480,23 +331,7 @@
           <w:sz w:val="28"/>
           <w:szCs w:val="28"/>
         </w:rPr>
-        <w:t xml:space="preserve">Furthermore, the microbenchmark suite should assure statistic rigor, </w:t>
-      </w:r>
-      <w:proofErr w:type="gramStart"/>
-      <w:r>
-        <w:rPr>
-          <w:sz w:val="28"/>
-          <w:szCs w:val="28"/>
-        </w:rPr>
-        <w:t>i.e.</w:t>
-      </w:r>
-      <w:proofErr w:type="gramEnd"/>
-      <w:r>
-        <w:rPr>
-          <w:sz w:val="28"/>
-          <w:szCs w:val="28"/>
-        </w:rPr>
-        <w:t xml:space="preserve"> that repeating the same measurements produces values we consider to stem from</w:t>
+        <w:t>Furthermore, the microbenchmark suite should assure statistic rigor, i.e. that repeating the same measurements produces values we consider to stem from</w:t>
       </w:r>
       <w:r>
         <w:rPr>
@@ -871,23 +706,7 @@
           <w:sz w:val="28"/>
           <w:szCs w:val="28"/>
         </w:rPr>
-        <w:t xml:space="preserve"> bytes of RAM. In every job, a random count of indices of the array is initialized with a random value. Afterwards, the same count of random indices </w:t>
-      </w:r>
-      <w:proofErr w:type="gramStart"/>
-      <w:r>
-        <w:rPr>
-          <w:sz w:val="28"/>
-          <w:szCs w:val="28"/>
-        </w:rPr>
-        <w:t>are</w:t>
-      </w:r>
-      <w:proofErr w:type="gramEnd"/>
-      <w:r>
-        <w:rPr>
-          <w:sz w:val="28"/>
-          <w:szCs w:val="28"/>
-        </w:rPr>
-        <w:t xml:space="preserve"> added. The sum of the random indices is the result of the job.</w:t>
+        <w:t xml:space="preserve"> bytes of RAM. In every job, a random count of indices of the array is initialized with a random value. Afterwards, the same count of random indices are added. The sum of the random indices is the result of the job.</w:t>
       </w:r>
     </w:p>
     <w:p>
@@ -1018,23 +837,13 @@
         </w:rPr>
         <w:t xml:space="preserve">In </w:t>
       </w:r>
-      <w:proofErr w:type="gramStart"/>
       <w:r>
         <w:rPr>
           <w:color w:val="FF0000"/>
           <w:sz w:val="28"/>
           <w:szCs w:val="28"/>
         </w:rPr>
-        <w:t>build.gradle</w:t>
-      </w:r>
-      <w:proofErr w:type="gramEnd"/>
-      <w:r>
-        <w:rPr>
-          <w:color w:val="FF0000"/>
-          <w:sz w:val="28"/>
-          <w:szCs w:val="28"/>
-        </w:rPr>
-        <w:t xml:space="preserve"> </w:t>
+        <w:t xml:space="preserve">build.gradle </w:t>
       </w:r>
       <w:r>
         <w:rPr>
@@ -1110,33 +919,7 @@
           <w:sz w:val="28"/>
           <w:szCs w:val="28"/>
         </w:rPr>
-        <w:t>flink-clients_${</w:t>
-      </w:r>
-      <w:proofErr w:type="gramStart"/>
-      <w:r>
-        <w:rPr>
-          <w:color w:val="FF0000"/>
-          <w:sz w:val="28"/>
-          <w:szCs w:val="28"/>
-        </w:rPr>
-        <w:t>scala.binary</w:t>
-      </w:r>
-      <w:proofErr w:type="gramEnd"/>
-      <w:r>
-        <w:rPr>
-          <w:color w:val="FF0000"/>
-          <w:sz w:val="28"/>
-          <w:szCs w:val="28"/>
-        </w:rPr>
-        <w:t>.version}</w:t>
-      </w:r>
-      <w:r>
-        <w:rPr>
-          <w:color w:val="FF0000"/>
-          <w:sz w:val="28"/>
-          <w:szCs w:val="28"/>
-        </w:rPr>
-        <w:t xml:space="preserve"> </w:t>
+        <w:t xml:space="preserve">flink-clients_${scala.binary.version} </w:t>
       </w:r>
       <w:r>
         <w:rPr>
@@ -1193,29 +976,7 @@
           <w:szCs w:val="20"/>
           <w:shd w:val="clear" w:color="auto" w:fill="E8F2FE"/>
         </w:rPr>
-        <w:t>'</w:t>
-      </w:r>
-      <w:proofErr w:type="gramStart"/>
-      <w:r>
-        <w:rPr>
-          <w:rFonts w:ascii="Consolas" w:hAnsi="Consolas" w:cs="Consolas"/>
-          <w:color w:val="2A00FF"/>
-          <w:sz w:val="20"/>
-          <w:szCs w:val="20"/>
-          <w:shd w:val="clear" w:color="auto" w:fill="E8F2FE"/>
-        </w:rPr>
-        <w:t>de.flinkbench</w:t>
-      </w:r>
-      <w:proofErr w:type="gramEnd"/>
-      <w:r>
-        <w:rPr>
-          <w:rFonts w:ascii="Consolas" w:hAnsi="Consolas" w:cs="Consolas"/>
-          <w:color w:val="2A00FF"/>
-          <w:sz w:val="20"/>
-          <w:szCs w:val="20"/>
-          <w:shd w:val="clear" w:color="auto" w:fill="E8F2FE"/>
-        </w:rPr>
-        <w:t>.StartBenchmark'</w:t>
+        <w:t>'de.flinkbench.StartBenchmark'</w:t>
       </w:r>
     </w:p>
     <w:p>
@@ -1230,21 +991,12 @@
           <w:szCs w:val="28"/>
         </w:rPr>
       </w:pPr>
-      <w:proofErr w:type="gramStart"/>
-      <w:r>
-        <w:rPr>
-          <w:sz w:val="28"/>
-          <w:szCs w:val="28"/>
-        </w:rPr>
-        <w:t>This projects</w:t>
-      </w:r>
-      <w:proofErr w:type="gramEnd"/>
-      <w:r>
-        <w:rPr>
-          <w:sz w:val="28"/>
-          <w:szCs w:val="28"/>
-        </w:rPr>
-        <w:t xml:space="preserve"> contains benchmarks:</w:t>
+      <w:r>
+        <w:rPr>
+          <w:sz w:val="28"/>
+          <w:szCs w:val="28"/>
+        </w:rPr>
+        <w:t>This projects contains benchmarks:</w:t>
       </w:r>
       <w:r>
         <w:rPr>
@@ -1296,21 +1048,12 @@
         </w:rPr>
         <w:t xml:space="preserve">y </w:t>
       </w:r>
-      <w:proofErr w:type="gramStart"/>
-      <w:r>
-        <w:rPr>
-          <w:sz w:val="28"/>
-          <w:szCs w:val="28"/>
-        </w:rPr>
-        <w:t>de.flinkbench</w:t>
-      </w:r>
-      <w:proofErr w:type="gramEnd"/>
-      <w:r>
-        <w:rPr>
-          <w:sz w:val="28"/>
-          <w:szCs w:val="28"/>
-        </w:rPr>
-        <w:t xml:space="preserve">.StartBenchmark </w:t>
+      <w:r>
+        <w:rPr>
+          <w:sz w:val="28"/>
+          <w:szCs w:val="28"/>
+        </w:rPr>
+        <w:t xml:space="preserve">de.flinkbench.StartBenchmark </w:t>
       </w:r>
       <w:r>
         <w:rPr>
@@ -1373,21 +1116,12 @@
           <w:szCs w:val="28"/>
         </w:rPr>
       </w:pPr>
-      <w:proofErr w:type="gramStart"/>
-      <w:r>
-        <w:rPr>
-          <w:sz w:val="28"/>
-          <w:szCs w:val="28"/>
-        </w:rPr>
-        <w:t>de.flinkbench</w:t>
-      </w:r>
-      <w:proofErr w:type="gramEnd"/>
-      <w:r>
-        <w:rPr>
-          <w:sz w:val="28"/>
-          <w:szCs w:val="28"/>
-        </w:rPr>
-        <w:t xml:space="preserve">.StartBenchmark </w:t>
+      <w:r>
+        <w:rPr>
+          <w:sz w:val="28"/>
+          <w:szCs w:val="28"/>
+        </w:rPr>
+        <w:t xml:space="preserve">de.flinkbench.StartBenchmark </w:t>
       </w:r>
       <w:r>
         <w:rPr>
@@ -1414,6 +1148,100 @@
           <w:szCs w:val="28"/>
         </w:rPr>
       </w:pPr>
+      <w:r>
+        <w:rPr>
+          <w:sz w:val="28"/>
+          <w:szCs w:val="28"/>
+        </w:rPr>
+        <w:lastRenderedPageBreak/>
+        <w:drawing>
+          <wp:inline distT="0" distB="0" distL="0" distR="0" wp14:anchorId="63F10C0B" wp14:editId="13B484AF">
+            <wp:extent cx="5943600" cy="5417185"/>
+            <wp:effectExtent l="0" t="0" r="0" b="0"/>
+            <wp:docPr id="1" name="Picture 1"/>
+            <wp:cNvGraphicFramePr>
+              <a:graphicFrameLocks xmlns:a="http://schemas.openxmlformats.org/drawingml/2006/main" noChangeAspect="1"/>
+            </wp:cNvGraphicFramePr>
+            <a:graphic xmlns:a="http://schemas.openxmlformats.org/drawingml/2006/main">
+              <a:graphicData uri="http://schemas.openxmlformats.org/drawingml/2006/picture">
+                <pic:pic xmlns:pic="http://schemas.openxmlformats.org/drawingml/2006/picture">
+                  <pic:nvPicPr>
+                    <pic:cNvPr id="1" name=""/>
+                    <pic:cNvPicPr/>
+                  </pic:nvPicPr>
+                  <pic:blipFill>
+                    <a:blip r:embed="rId6"/>
+                    <a:stretch>
+                      <a:fillRect/>
+                    </a:stretch>
+                  </pic:blipFill>
+                  <pic:spPr>
+                    <a:xfrm>
+                      <a:off x="0" y="0"/>
+                      <a:ext cx="5943600" cy="5417185"/>
+                    </a:xfrm>
+                    <a:prstGeom prst="rect">
+                      <a:avLst/>
+                    </a:prstGeom>
+                  </pic:spPr>
+                </pic:pic>
+              </a:graphicData>
+            </a:graphic>
+          </wp:inline>
+        </w:drawing>
+      </w:r>
+    </w:p>
+    <w:p>
+      <w:pPr>
+        <w:pStyle w:val="ListParagraph"/>
+        <w:ind w:left="1080"/>
+        <w:rPr>
+          <w:sz w:val="28"/>
+          <w:szCs w:val="28"/>
+        </w:rPr>
+      </w:pPr>
+      <w:r>
+        <w:rPr>
+          <w:sz w:val="28"/>
+          <w:szCs w:val="28"/>
+        </w:rPr>
+        <w:lastRenderedPageBreak/>
+        <w:drawing>
+          <wp:inline distT="0" distB="0" distL="0" distR="0" wp14:anchorId="28CAA133" wp14:editId="1FAFB4E1">
+            <wp:extent cx="5943600" cy="6198870"/>
+            <wp:effectExtent l="0" t="0" r="0" b="0"/>
+            <wp:docPr id="2" name="Picture 2"/>
+            <wp:cNvGraphicFramePr>
+              <a:graphicFrameLocks xmlns:a="http://schemas.openxmlformats.org/drawingml/2006/main" noChangeAspect="1"/>
+            </wp:cNvGraphicFramePr>
+            <a:graphic xmlns:a="http://schemas.openxmlformats.org/drawingml/2006/main">
+              <a:graphicData uri="http://schemas.openxmlformats.org/drawingml/2006/picture">
+                <pic:pic xmlns:pic="http://schemas.openxmlformats.org/drawingml/2006/picture">
+                  <pic:nvPicPr>
+                    <pic:cNvPr id="1" name=""/>
+                    <pic:cNvPicPr/>
+                  </pic:nvPicPr>
+                  <pic:blipFill>
+                    <a:blip r:embed="rId7"/>
+                    <a:stretch>
+                      <a:fillRect/>
+                    </a:stretch>
+                  </pic:blipFill>
+                  <pic:spPr>
+                    <a:xfrm>
+                      <a:off x="0" y="0"/>
+                      <a:ext cx="5943600" cy="6198870"/>
+                    </a:xfrm>
+                    <a:prstGeom prst="rect">
+                      <a:avLst/>
+                    </a:prstGeom>
+                  </pic:spPr>
+                </pic:pic>
+              </a:graphicData>
+            </a:graphic>
+          </wp:inline>
+        </w:drawing>
+      </w:r>
     </w:p>
     <w:p>
       <w:pPr>
@@ -2368,6 +2196,7 @@
   <w:style w:type="character" w:default="1" w:styleId="DefaultParagraphFont">
     <w:name w:val="Default Paragraph Font"/>
     <w:uiPriority w:val="1"/>
+    <w:semiHidden/>
     <w:unhideWhenUsed/>
   </w:style>
   <w:style w:type="table" w:default="1" w:styleId="TableNormal">

</xml_diff>